<commit_message>
Generalizing scripts to any project
While summarizing RunMS51, I'm working to make scripts more useful for future data sets and projects. Changes include:

- R/functions/summarize.depth.at.target.SNPs.R is now a function rather than a script. The script R/BAM.SAM.handling/depth at .target.SNPs.R shows how to use it for a specific set of data.
- R/BAM.SAM.handling.R is a script that combines the utility of R/fastq.handling/Start here Summarize.fastq.files.R and depth.at.target.SNPs.R into a single place. It's easily customizable for any set of data, though it does assume you've already used samtools to calculate read depth at target loci.
- I've added a function in R/functions/compare.replicates.R to compare genotypes across replicate samples to look for mismatches. The script R/call.genos/RunMS51.compare.replicates.R demonstrates its use for a specific set of data

Other changes are specific to my new data set.
</commit_message>
<xml_diff>
--- a/instructions/GTseq locus selection and primer design.docx
+++ b/instructions/GTseq locus selection and primer design.docx
@@ -404,95 +404,7 @@
           <w:color w:val="000000"/>
           <w:kern w:val="0"/>
         </w:rPr>
-        <w:t>Design primers for use with</w:t>
-      </w:r>
-      <w:r>
-        <w:rPr>
-          <w:rFonts w:cstheme="minorHAnsi"/>
-          <w:color w:val="000000"/>
-          <w:kern w:val="0"/>
-        </w:rPr>
-        <w:t xml:space="preserve"> 150bp Illumina </w:t>
-      </w:r>
-      <w:r>
-        <w:rPr>
-          <w:rFonts w:cstheme="minorHAnsi"/>
-          <w:color w:val="000000"/>
-          <w:kern w:val="0"/>
-        </w:rPr>
-        <w:t xml:space="preserve">paired-end </w:t>
-      </w:r>
-      <w:r>
-        <w:rPr>
-          <w:rFonts w:cstheme="minorHAnsi"/>
-          <w:color w:val="000000"/>
-          <w:kern w:val="0"/>
-        </w:rPr>
-        <w:t>sequencing</w:t>
-      </w:r>
-      <w:r>
-        <w:rPr>
-          <w:rFonts w:cstheme="minorHAnsi"/>
-          <w:color w:val="000000"/>
-          <w:kern w:val="0"/>
-        </w:rPr>
-        <w:t>.</w:t>
-      </w:r>
-      <w:r>
-        <w:rPr>
-          <w:rFonts w:cstheme="minorHAnsi"/>
-          <w:color w:val="000000"/>
-          <w:kern w:val="0"/>
-        </w:rPr>
-        <w:t xml:space="preserve"> </w:t>
-      </w:r>
-      <w:r>
-        <w:rPr>
-          <w:rFonts w:cstheme="minorHAnsi"/>
-          <w:color w:val="000000"/>
-          <w:kern w:val="0"/>
-        </w:rPr>
-        <w:t>A</w:t>
-      </w:r>
-      <w:r>
-        <w:rPr>
-          <w:rFonts w:cstheme="minorHAnsi"/>
-          <w:color w:val="000000"/>
-          <w:kern w:val="0"/>
-        </w:rPr>
-        <w:t xml:space="preserve"> schematic </w:t>
-      </w:r>
-      <w:r>
-        <w:rPr>
-          <w:rFonts w:cstheme="minorHAnsi"/>
-          <w:color w:val="000000"/>
-          <w:kern w:val="0"/>
-        </w:rPr>
-        <w:t xml:space="preserve">for a target amplicon </w:t>
-      </w:r>
-      <w:r>
-        <w:rPr>
-          <w:rFonts w:cstheme="minorHAnsi"/>
-          <w:color w:val="000000"/>
-          <w:kern w:val="0"/>
-        </w:rPr>
-        <w:t>looks like this (example is max primer</w:t>
-      </w:r>
-      <w:r>
-        <w:rPr>
-          <w:rFonts w:cstheme="minorHAnsi"/>
-          <w:color w:val="000000"/>
-          <w:kern w:val="0"/>
-        </w:rPr>
-        <w:t xml:space="preserve"> </w:t>
-      </w:r>
-      <w:r>
-        <w:rPr>
-          <w:rFonts w:cstheme="minorHAnsi"/>
-          <w:color w:val="000000"/>
-          <w:kern w:val="0"/>
-        </w:rPr>
-        <w:t>length and max target length):</w:t>
+        <w:t>Design primers for use with 150bp Illumina paired-end sequencing. A schematic for a target amplicon looks like this (example is max primer length and max target length):</w:t>
       </w:r>
     </w:p>
     <w:p>
@@ -618,39 +530,7 @@
           <w:color w:val="000000"/>
           <w:kern w:val="0"/>
         </w:rPr>
-        <w:t xml:space="preserve"> to flash the</w:t>
-      </w:r>
-      <w:r>
-        <w:rPr>
-          <w:rFonts w:cstheme="minorHAnsi"/>
-          <w:color w:val="000000"/>
-          <w:kern w:val="0"/>
-        </w:rPr>
-        <w:t xml:space="preserve"> </w:t>
-      </w:r>
-      <w:r>
-        <w:rPr>
-          <w:rFonts w:cstheme="minorHAnsi"/>
-          <w:color w:val="000000"/>
-          <w:kern w:val="0"/>
-        </w:rPr>
-        <w:t>reads together into a single fragment - more overlap is desirable (which happens when primers are shorter than 21bp</w:t>
-      </w:r>
-      <w:r>
-        <w:rPr>
-          <w:rFonts w:cstheme="minorHAnsi"/>
-          <w:color w:val="000000"/>
-          <w:kern w:val="0"/>
-        </w:rPr>
-        <w:t xml:space="preserve"> </w:t>
-      </w:r>
-      <w:r>
-        <w:rPr>
-          <w:rFonts w:cstheme="minorHAnsi"/>
-          <w:color w:val="000000"/>
-          <w:kern w:val="0"/>
-        </w:rPr>
-        <w:t xml:space="preserve">and the target is shorter than 105, in this example) but this is the max. </w:t>
+        <w:t xml:space="preserve"> to flash the reads together into a single fragment - more overlap is desirable (which happens when primers are shorter than 21bp and the target is shorter than 105, in this example) but this is the max. </w:t>
       </w:r>
       <w:r>
         <w:rPr>
@@ -684,23 +564,7 @@
           <w:color w:val="000000"/>
           <w:kern w:val="0"/>
         </w:rPr>
-        <w:t xml:space="preserve"> with single-end sequencing</w:t>
-      </w:r>
-      <w:r>
-        <w:rPr>
-          <w:rFonts w:cstheme="minorHAnsi"/>
-          <w:color w:val="000000"/>
-          <w:kern w:val="0"/>
-        </w:rPr>
-        <w:t xml:space="preserve"> </w:t>
-      </w:r>
-      <w:r>
-        <w:rPr>
-          <w:rFonts w:cstheme="minorHAnsi"/>
-          <w:color w:val="000000"/>
-          <w:kern w:val="0"/>
-        </w:rPr>
-        <w:t xml:space="preserve">(150bp) but the quality was bad compared to paired-end, as the flash step is a </w:t>
+        <w:t xml:space="preserve"> with single-end sequencing (150bp) but the quality was bad compared to paired-end, as the flash step is a </w:t>
       </w:r>
       <w:proofErr w:type="spellStart"/>
       <w:r>
@@ -718,31 +582,7 @@
           <w:color w:val="000000"/>
           <w:kern w:val="0"/>
         </w:rPr>
-        <w:t>-filter for quality (low</w:t>
-      </w:r>
-      <w:r>
-        <w:rPr>
-          <w:rFonts w:cstheme="minorHAnsi"/>
-          <w:color w:val="000000"/>
-          <w:kern w:val="0"/>
-        </w:rPr>
-        <w:t xml:space="preserve"> </w:t>
-      </w:r>
-      <w:r>
-        <w:rPr>
-          <w:rFonts w:cstheme="minorHAnsi"/>
-          <w:color w:val="000000"/>
-          <w:kern w:val="0"/>
-        </w:rPr>
-        <w:t>quality reads will not flash together).</w:t>
-      </w:r>
-      <w:r>
-        <w:rPr>
-          <w:rFonts w:cstheme="minorHAnsi"/>
-          <w:color w:val="000000"/>
-          <w:kern w:val="0"/>
-        </w:rPr>
-        <w:t xml:space="preserve"> </w:t>
+        <w:t xml:space="preserve">-filter for quality (low quality reads will not flash together). </w:t>
       </w:r>
     </w:p>
     <w:p>
@@ -774,23 +614,7 @@
           <w:color w:val="000000"/>
           <w:kern w:val="0"/>
         </w:rPr>
-        <w:t>We are not interested in the variation upstream or downstream of the primers, and of course we desire no variation in</w:t>
-      </w:r>
-      <w:r>
-        <w:rPr>
-          <w:rFonts w:cstheme="minorHAnsi"/>
-          <w:color w:val="000000"/>
-          <w:kern w:val="0"/>
-        </w:rPr>
-        <w:t xml:space="preserve"> </w:t>
-      </w:r>
-      <w:r>
-        <w:rPr>
-          <w:rFonts w:cstheme="minorHAnsi"/>
-          <w:color w:val="000000"/>
-          <w:kern w:val="0"/>
-        </w:rPr>
-        <w:t xml:space="preserve">the primer sequences. </w:t>
+        <w:t xml:space="preserve">We are not interested in the variation upstream or downstream of the primers, and of course we desire no variation in the primer sequences. </w:t>
       </w:r>
       <w:r>
         <w:rPr>
@@ -822,23 +646,7 @@
           <w:color w:val="000000"/>
           <w:kern w:val="0"/>
         </w:rPr>
-        <w:t xml:space="preserve"> we are looking for ~100bp windows that maximize the number of SNPs, but still</w:t>
-      </w:r>
-      <w:r>
-        <w:rPr>
-          <w:rFonts w:cstheme="minorHAnsi"/>
-          <w:color w:val="000000"/>
-          <w:kern w:val="0"/>
-        </w:rPr>
-        <w:t xml:space="preserve"> </w:t>
-      </w:r>
-      <w:r>
-        <w:rPr>
-          <w:rFonts w:cstheme="minorHAnsi"/>
-          <w:color w:val="000000"/>
-          <w:kern w:val="0"/>
-        </w:rPr>
-        <w:t>allow for primer design.</w:t>
+        <w:t xml:space="preserve"> we are looking for ~100bp windows that maximize the number of SNPs, but still allow for primer design.</w:t>
       </w:r>
     </w:p>
     <w:p>
@@ -1016,23 +824,7 @@
           <w:color w:val="000000"/>
           <w:kern w:val="0"/>
         </w:rPr>
-        <w:t xml:space="preserve"> file so that the brackets enclose multiple SNPs if you want to force Primer3 to look for primers that amplify multiple SNPs. </w:t>
-      </w:r>
-      <w:r>
-        <w:rPr>
-          <w:rFonts w:cstheme="minorHAnsi"/>
-          <w:color w:val="000000"/>
-          <w:kern w:val="0"/>
-        </w:rPr>
-        <w:t>SAVE THIS FILE! You’ll need it during data analysis (though you’ll need to delete the brackets)</w:t>
-      </w:r>
-      <w:r>
-        <w:rPr>
-          <w:rFonts w:cstheme="minorHAnsi"/>
-          <w:color w:val="000000"/>
-          <w:kern w:val="0"/>
-        </w:rPr>
-        <w:t>.</w:t>
+        <w:t xml:space="preserve"> file so that the brackets enclose multiple SNPs if you want to force Primer3 to look for primers that amplify multiple SNPs. SAVE THIS FILE! You’ll need it during data analysis (though you’ll need to delete the brackets).</w:t>
       </w:r>
     </w:p>
     <w:p>
@@ -1072,39 +864,7 @@
           <w:color w:val="000000"/>
           <w:kern w:val="0"/>
         </w:rPr>
-        <w:t>eave the default Primer3 settings, with</w:t>
-      </w:r>
-      <w:r>
-        <w:rPr>
-          <w:rFonts w:cstheme="minorHAnsi"/>
-          <w:color w:val="000000"/>
-          <w:kern w:val="0"/>
-        </w:rPr>
-        <w:t xml:space="preserve"> </w:t>
-      </w:r>
-      <w:r>
-        <w:rPr>
-          <w:rFonts w:cstheme="minorHAnsi"/>
-          <w:color w:val="000000"/>
-          <w:kern w:val="0"/>
-        </w:rPr>
-        <w:t>the exception of changing the Product Size Ranges to 90-143. If you notice that you're not getting enough to</w:t>
-      </w:r>
-      <w:r>
-        <w:rPr>
-          <w:rFonts w:cstheme="minorHAnsi"/>
-          <w:color w:val="000000"/>
-          <w:kern w:val="0"/>
-        </w:rPr>
-        <w:t xml:space="preserve"> </w:t>
-      </w:r>
-      <w:r>
-        <w:rPr>
-          <w:rFonts w:cstheme="minorHAnsi"/>
-          <w:color w:val="000000"/>
-          <w:kern w:val="0"/>
-        </w:rPr>
-        <w:t xml:space="preserve">successfully design, </w:t>
+        <w:t xml:space="preserve">eave the default Primer3 settings, with the exception of changing the Product Size Ranges to 90-143. If you notice that you're not getting enough to successfully design, </w:t>
       </w:r>
       <w:r>
         <w:rPr>
@@ -1120,23 +880,7 @@
           <w:color w:val="000000"/>
           <w:kern w:val="0"/>
         </w:rPr>
-        <w:t xml:space="preserve"> stretch both the Primer Tm range (min:56.0, max: 63.0) and the Primer GC%</w:t>
-      </w:r>
-      <w:r>
-        <w:rPr>
-          <w:rFonts w:cstheme="minorHAnsi"/>
-          <w:color w:val="000000"/>
-          <w:kern w:val="0"/>
-        </w:rPr>
-        <w:t xml:space="preserve"> </w:t>
-      </w:r>
-      <w:r>
-        <w:rPr>
-          <w:rFonts w:cstheme="minorHAnsi"/>
-          <w:color w:val="000000"/>
-          <w:kern w:val="0"/>
-        </w:rPr>
-        <w:t xml:space="preserve">(min:25.0, max: 75.0). </w:t>
+        <w:t xml:space="preserve"> stretch both the Primer Tm range (min:56.0, max: 63.0) and the Primer GC% (min:25.0, max: 75.0). </w:t>
       </w:r>
       <w:r>
         <w:rPr>
@@ -1176,65 +920,47 @@
           <w:color w:val="000000"/>
           <w:kern w:val="0"/>
         </w:rPr>
-        <w:t xml:space="preserve">If Primer3 identifies multiple </w:t>
-      </w:r>
-      <w:proofErr w:type="spellStart"/>
-      <w:r>
-        <w:rPr>
-          <w:rFonts w:cstheme="minorHAnsi"/>
-          <w:color w:val="000000"/>
-          <w:kern w:val="0"/>
-        </w:rPr>
-        <w:t xml:space="preserve">primer </w:t>
-      </w:r>
-      <w:proofErr w:type="spellEnd"/>
-      <w:r>
-        <w:rPr>
-          <w:rFonts w:cstheme="minorHAnsi"/>
-          <w:color w:val="000000"/>
-          <w:kern w:val="0"/>
-        </w:rPr>
-        <w:t xml:space="preserve">pairs for a target, it will return them in rank order, with the first one being the pair it considers the ‘best.’ </w:t>
-      </w:r>
-      <w:r>
-        <w:rPr>
-          <w:rFonts w:cstheme="minorHAnsi"/>
-          <w:color w:val="000000"/>
-          <w:kern w:val="0"/>
-        </w:rPr>
-        <w:t>In terms of selecting the "best" primer pair from Primer3, try to get as many as possible to</w:t>
-      </w:r>
-      <w:r>
-        <w:rPr>
-          <w:rFonts w:cstheme="minorHAnsi"/>
-          <w:color w:val="000000"/>
-          <w:kern w:val="0"/>
-        </w:rPr>
-        <w:t xml:space="preserve"> </w:t>
-      </w:r>
-      <w:r>
-        <w:rPr>
-          <w:rFonts w:cstheme="minorHAnsi"/>
-          <w:color w:val="000000"/>
-          <w:kern w:val="0"/>
-        </w:rPr>
-        <w:t>have products of about the same size (narrowing that 90-143 range, but this has proven to not be that big of a deal)</w:t>
-      </w:r>
-      <w:r>
-        <w:rPr>
-          <w:rFonts w:cstheme="minorHAnsi"/>
-          <w:color w:val="000000"/>
-          <w:kern w:val="0"/>
-        </w:rPr>
-        <w:t xml:space="preserve"> </w:t>
-      </w:r>
-      <w:r>
-        <w:rPr>
-          <w:rFonts w:cstheme="minorHAnsi"/>
-          <w:color w:val="000000"/>
-          <w:kern w:val="0"/>
-        </w:rPr>
-        <w:t xml:space="preserve">and then avoid primer pairs with </w:t>
+        <w:t xml:space="preserve">If Primer3 identifies multiple primer pairs for a target, it will return them in rank order, with the first one being the pair it considers the ‘best.’ </w:t>
+      </w:r>
+      <w:r>
+        <w:rPr>
+          <w:rFonts w:cstheme="minorHAnsi"/>
+          <w:color w:val="000000"/>
+          <w:kern w:val="0"/>
+        </w:rPr>
+        <w:t xml:space="preserve">In terms of selecting the </w:t>
+      </w:r>
+      <w:r>
+        <w:rPr>
+          <w:rFonts w:cstheme="minorHAnsi"/>
+          <w:color w:val="000000"/>
+          <w:kern w:val="0"/>
+        </w:rPr>
+        <w:t>‘</w:t>
+      </w:r>
+      <w:r>
+        <w:rPr>
+          <w:rFonts w:cstheme="minorHAnsi"/>
+          <w:color w:val="000000"/>
+          <w:kern w:val="0"/>
+        </w:rPr>
+        <w:t>best</w:t>
+      </w:r>
+      <w:r>
+        <w:rPr>
+          <w:rFonts w:cstheme="minorHAnsi"/>
+          <w:color w:val="000000"/>
+          <w:kern w:val="0"/>
+        </w:rPr>
+        <w:t>’</w:t>
+      </w:r>
+      <w:r>
+        <w:rPr>
+          <w:rFonts w:cstheme="minorHAnsi"/>
+          <w:color w:val="000000"/>
+          <w:kern w:val="0"/>
+        </w:rPr>
+        <w:t xml:space="preserve"> primer pair from Primer3, try to get as many as possible to have products of about the same size (narrowing that 90-143 range, but this has proven to not be that big of a deal) and then avoid primer pairs with </w:t>
       </w:r>
       <w:r>
         <w:rPr>
@@ -1243,23 +969,7 @@
           <w:kern w:val="0"/>
         </w:rPr>
         <w:lastRenderedPageBreak/>
-        <w:t>warnings of potential secondary structure (also not that big of a deal as what Primer3</w:t>
-      </w:r>
-      <w:r>
-        <w:rPr>
-          <w:rFonts w:cstheme="minorHAnsi"/>
-          <w:color w:val="000000"/>
-          <w:kern w:val="0"/>
-        </w:rPr>
-        <w:t xml:space="preserve"> </w:t>
-      </w:r>
-      <w:r>
-        <w:rPr>
-          <w:rFonts w:cstheme="minorHAnsi"/>
-          <w:color w:val="000000"/>
-          <w:kern w:val="0"/>
-        </w:rPr>
-        <w:t xml:space="preserve">generally spits out tend to work well). </w:t>
+        <w:t xml:space="preserve">warnings of potential secondary structure (also not that big of a deal as what Primer3 generally spits out tend to work well). </w:t>
       </w:r>
       <w:r>
         <w:rPr>
@@ -1433,10 +1143,7 @@
         </w:numPr>
       </w:pPr>
       <w:r>
-        <w:t>Map your primers to your genome. Look for primers or primer pairs that map to more than one location</w:t>
-      </w:r>
-      <w:r>
-        <w:t>.</w:t>
+        <w:t>Map your primers to your genome. Look for primers or primer pairs that map to more than one location.</w:t>
       </w:r>
       <w:r>
         <w:t xml:space="preserve"> (</w:t>
@@ -1472,10 +1179,7 @@
         </w:numPr>
       </w:pPr>
       <w:r>
-        <w:t>Map your amplicons to your genome. Look for loci that map to more than one location</w:t>
-      </w:r>
-      <w:r>
-        <w:t>.</w:t>
+        <w:t>Map your amplicons to your genome. Look for loci that map to more than one location.</w:t>
       </w:r>
     </w:p>
     <w:p>

</xml_diff>

<commit_message>
Fin whale primer design, SNP windows
Updated with changes for fin whale primer design, which includes changes for designing primers around SNP windows rather than individual SNPs.
</commit_message>
<xml_diff>
--- a/instructions/GTseq locus selection and primer design.docx
+++ b/instructions/GTseq locus selection and primer design.docx
@@ -680,14 +680,16 @@
         </w:rPr>
         <w:t>For primer design we use Primer3 (</w:t>
       </w:r>
-      <w:r>
-        <w:rPr>
-          <w:rFonts w:cstheme="minorHAnsi"/>
-          <w:color w:val="1155CD"/>
-          <w:kern w:val="0"/>
-        </w:rPr>
-        <w:t>http://bioinfo.ut.ee/primer3/</w:t>
-      </w:r>
+      <w:hyperlink r:id="rId5" w:history="1">
+        <w:r>
+          <w:rPr>
+            <w:rStyle w:val="Hyperlink"/>
+            <w:rFonts w:cstheme="minorHAnsi"/>
+            <w:kern w:val="0"/>
+          </w:rPr>
+          <w:t>http://bioinfo.ut.ee/primer3/</w:t>
+        </w:r>
+      </w:hyperlink>
       <w:r>
         <w:rPr>
           <w:rFonts w:cstheme="minorHAnsi"/>
@@ -696,14 +698,16 @@
         </w:rPr>
         <w:t>) or BatchPrimer3 (</w:t>
       </w:r>
-      <w:r>
-        <w:rPr>
-          <w:rFonts w:cstheme="minorHAnsi"/>
-          <w:color w:val="1155CD"/>
-          <w:kern w:val="0"/>
-        </w:rPr>
-        <w:t>http://batchprimer3.bioinformatics.ucdavis.edu/cgi-bin/batchprimer3/batchprimer3.cgi</w:t>
-      </w:r>
+      <w:hyperlink r:id="rId6" w:history="1">
+        <w:r>
+          <w:rPr>
+            <w:rStyle w:val="Hyperlink"/>
+            <w:rFonts w:cstheme="minorHAnsi"/>
+            <w:kern w:val="0"/>
+          </w:rPr>
+          <w:t>http://batchprimer3.bioinformatics.ucdavis.edu/cgi-bin/batchprimer3/batchprimer3.cgi</w:t>
+        </w:r>
+      </w:hyperlink>
       <w:r>
         <w:rPr>
           <w:rFonts w:cstheme="minorHAnsi"/>
@@ -1067,7 +1071,34 @@
         </w:numPr>
       </w:pPr>
       <w:r>
-        <w:t>Use BLAT or BLAST to compare all of your target amplicons to each other. Amplicons with a high degree of similarity may interfere with each on the panel, so avoid them.</w:t>
+        <w:t>Use BLAT or BLAST to compare all of your target amplicons to each other. Amplicons with a high degree of similarity may interfere with each on the panel, so avoid them</w:t>
+      </w:r>
+      <w:r>
+        <w:t xml:space="preserve"> (</w:t>
+      </w:r>
+      <w:r>
+        <w:rPr>
+          <w:i/>
+          <w:iCs/>
+        </w:rPr>
+        <w:t xml:space="preserve">blast </w:t>
+      </w:r>
+      <w:proofErr w:type="spellStart"/>
+      <w:proofErr w:type="gramStart"/>
+      <w:r>
+        <w:rPr>
+          <w:i/>
+          <w:iCs/>
+        </w:rPr>
+        <w:t>primers.R</w:t>
+      </w:r>
+      <w:proofErr w:type="spellEnd"/>
+      <w:proofErr w:type="gramEnd"/>
+      <w:r>
+        <w:t>)</w:t>
+      </w:r>
+      <w:r>
+        <w:t>.</w:t>
       </w:r>
     </w:p>
     <w:p>
@@ -1299,11 +1330,11 @@
         <w:t xml:space="preserve">For humpbacks, we started with a single panel of 528 loci. GTSEEK eliminated 144 based on criteria 1 and 2 above. I had NOT mapped my primers or amplicons to my genome during locus selection, so I </w:t>
       </w:r>
       <w:r>
-        <w:t xml:space="preserve">had 16 remaining loci with large imbalances in their forward and reverse reads (#3 from above). [Note that I then, belatedly, mapped my primers and amplicons to the genome and found that a large fraction of the loci eliminated from my panel during optimization would have been eliminated during locus selection if I’d done the mapping then.] We’re moving </w:t>
+        <w:t xml:space="preserve">had 16 remaining loci with large imbalances in their forward and reverse reads (#3 from above). [Note that I then, belatedly, mapped my primers and amplicons to the genome and found that a large fraction of the loci eliminated from my panel during optimization would </w:t>
       </w:r>
       <w:r>
         <w:lastRenderedPageBreak/>
-        <w:t>forward with the remaining 368 loci, even though some of them are not producing enough reads to be usable.</w:t>
+        <w:t>have been eliminated during locus selection if I’d done the mapping then.] We’re moving forward with the remaining 368 loci, even though some of them are not producing enough reads to be usable.</w:t>
       </w:r>
     </w:p>
     <w:p/>
@@ -2631,6 +2662,41 @@
       <w:szCs w:val="26"/>
     </w:rPr>
   </w:style>
+  <w:style w:type="character" w:styleId="Hyperlink">
+    <w:name w:val="Hyperlink"/>
+    <w:basedOn w:val="DefaultParagraphFont"/>
+    <w:uiPriority w:val="99"/>
+    <w:unhideWhenUsed/>
+    <w:rsid w:val="00115B40"/>
+    <w:rPr>
+      <w:color w:val="0563C1" w:themeColor="hyperlink"/>
+      <w:u w:val="single"/>
+    </w:rPr>
+  </w:style>
+  <w:style w:type="character" w:styleId="UnresolvedMention">
+    <w:name w:val="Unresolved Mention"/>
+    <w:basedOn w:val="DefaultParagraphFont"/>
+    <w:uiPriority w:val="99"/>
+    <w:semiHidden/>
+    <w:unhideWhenUsed/>
+    <w:rsid w:val="00115B40"/>
+    <w:rPr>
+      <w:color w:val="605E5C"/>
+      <w:shd w:val="clear" w:color="auto" w:fill="E1DFDD"/>
+    </w:rPr>
+  </w:style>
+  <w:style w:type="character" w:styleId="FollowedHyperlink">
+    <w:name w:val="FollowedHyperlink"/>
+    <w:basedOn w:val="DefaultParagraphFont"/>
+    <w:uiPriority w:val="99"/>
+    <w:semiHidden/>
+    <w:unhideWhenUsed/>
+    <w:rsid w:val="00115B40"/>
+    <w:rPr>
+      <w:color w:val="954F72" w:themeColor="followedHyperlink"/>
+      <w:u w:val="single"/>
+    </w:rPr>
+  </w:style>
 </w:styles>
 </file>
 

</xml_diff>